<commit_message>
Sprint 2 - Code Smell 3 Improved
</commit_message>
<xml_diff>
--- a/Project/Phase 1/Sprint2/Pedro Perdigão 58165/code_smells_element3.docx
+++ b/Project/Phase 1/Sprint2/Pedro Perdigão 58165/code_smells_element3.docx
@@ -78,19 +78,7 @@
         <w:rPr>
           <w:lang w:val="en-GB"/>
         </w:rPr>
-        <w:t xml:space="preserve">ccurs when blocks of code exist in the design that are </w:t>
-      </w:r>
-      <w:r>
-        <w:rPr>
-          <w:lang w:val="en-GB"/>
-        </w:rPr>
-        <w:t>similar but</w:t>
-      </w:r>
-      <w:r>
-        <w:rPr>
-          <w:lang w:val="en-GB"/>
-        </w:rPr>
-        <w:t xml:space="preserve"> have slight differences appearing in multiple places in the </w:t>
+        <w:t xml:space="preserve">ccurs when blocks of code exist in the design that are similar but have slight differences appearing in multiple places in the </w:t>
       </w:r>
       <w:r>
         <w:rPr>
@@ -149,6 +137,84 @@
       </w:pPr>
       <w:r>
         <w:rPr>
+          <w:noProof/>
+          <w:sz w:val="24"/>
+          <w:szCs w:val="24"/>
+          <w:lang w:val="en-GB"/>
+        </w:rPr>
+        <w:drawing>
+          <wp:anchor distT="0" distB="0" distL="114300" distR="114300" simplePos="0" relativeHeight="251661312" behindDoc="1" locked="0" layoutInCell="1" allowOverlap="1" wp14:anchorId="70849C4D" wp14:editId="75C98A08">
+            <wp:simplePos x="0" y="0"/>
+            <wp:positionH relativeFrom="margin">
+              <wp:align>left</wp:align>
+            </wp:positionH>
+            <wp:positionV relativeFrom="paragraph">
+              <wp:posOffset>2312035</wp:posOffset>
+            </wp:positionV>
+            <wp:extent cx="5400675" cy="1657350"/>
+            <wp:effectExtent l="0" t="0" r="9525" b="0"/>
+            <wp:wrapTight wrapText="bothSides">
+              <wp:wrapPolygon edited="0">
+                <wp:start x="0" y="0"/>
+                <wp:lineTo x="0" y="21352"/>
+                <wp:lineTo x="21562" y="21352"/>
+                <wp:lineTo x="21562" y="0"/>
+                <wp:lineTo x="0" y="0"/>
+              </wp:wrapPolygon>
+            </wp:wrapTight>
+            <wp:docPr id="4" name="Imagem 4"/>
+            <wp:cNvGraphicFramePr>
+              <a:graphicFrameLocks xmlns:a="http://schemas.openxmlformats.org/drawingml/2006/main" noChangeAspect="1"/>
+            </wp:cNvGraphicFramePr>
+            <a:graphic xmlns:a="http://schemas.openxmlformats.org/drawingml/2006/main">
+              <a:graphicData uri="http://schemas.openxmlformats.org/drawingml/2006/picture">
+                <pic:pic xmlns:pic="http://schemas.openxmlformats.org/drawingml/2006/picture">
+                  <pic:nvPicPr>
+                    <pic:cNvPr id="0" name="Picture 2"/>
+                    <pic:cNvPicPr>
+                      <a:picLocks noChangeAspect="1" noChangeArrowheads="1"/>
+                    </pic:cNvPicPr>
+                  </pic:nvPicPr>
+                  <pic:blipFill>
+                    <a:blip r:embed="rId5">
+                      <a:extLst>
+                        <a:ext uri="{28A0092B-C50C-407E-A947-70E740481C1C}">
+                          <a14:useLocalDpi xmlns:a14="http://schemas.microsoft.com/office/drawing/2010/main" val="0"/>
+                        </a:ext>
+                      </a:extLst>
+                    </a:blip>
+                    <a:srcRect/>
+                    <a:stretch>
+                      <a:fillRect/>
+                    </a:stretch>
+                  </pic:blipFill>
+                  <pic:spPr bwMode="auto">
+                    <a:xfrm>
+                      <a:off x="0" y="0"/>
+                      <a:ext cx="5400675" cy="1657350"/>
+                    </a:xfrm>
+                    <a:prstGeom prst="rect">
+                      <a:avLst/>
+                    </a:prstGeom>
+                    <a:noFill/>
+                    <a:ln>
+                      <a:noFill/>
+                    </a:ln>
+                  </pic:spPr>
+                </pic:pic>
+              </a:graphicData>
+            </a:graphic>
+            <wp14:sizeRelH relativeFrom="page">
+              <wp14:pctWidth>0</wp14:pctWidth>
+            </wp14:sizeRelH>
+            <wp14:sizeRelV relativeFrom="page">
+              <wp14:pctHeight>0</wp14:pctHeight>
+            </wp14:sizeRelV>
+          </wp:anchor>
+        </w:drawing>
+      </w:r>
+      <w:r>
+        <w:rPr>
           <w:b/>
           <w:bCs/>
           <w:noProof/>
@@ -157,13 +223,13 @@
           <w:lang w:val="en-GB"/>
         </w:rPr>
         <w:drawing>
-          <wp:anchor distT="0" distB="0" distL="114300" distR="114300" simplePos="0" relativeHeight="251660288" behindDoc="1" locked="0" layoutInCell="1" allowOverlap="1" wp14:anchorId="29B56ED7" wp14:editId="73BA0A07">
+          <wp:anchor distT="0" distB="0" distL="114300" distR="114300" simplePos="0" relativeHeight="251660288" behindDoc="1" locked="0" layoutInCell="1" allowOverlap="1" wp14:anchorId="29B56ED7" wp14:editId="0DAF5F6C">
             <wp:simplePos x="0" y="0"/>
             <wp:positionH relativeFrom="margin">
               <wp:align>right</wp:align>
             </wp:positionH>
             <wp:positionV relativeFrom="paragraph">
-              <wp:posOffset>435610</wp:posOffset>
+              <wp:posOffset>368935</wp:posOffset>
             </wp:positionV>
             <wp:extent cx="5391150" cy="1800225"/>
             <wp:effectExtent l="0" t="0" r="0" b="9525"/>
@@ -190,7 +256,7 @@
                     </pic:cNvPicPr>
                   </pic:nvPicPr>
                   <pic:blipFill>
-                    <a:blip r:embed="rId5">
+                    <a:blip r:embed="rId6">
                       <a:extLst>
                         <a:ext uri="{28A0092B-C50C-407E-A947-70E740481C1C}">
                           <a14:useLocalDpi xmlns:a14="http://schemas.microsoft.com/office/drawing/2010/main" val="0"/>
@@ -254,26 +320,26 @@
           <w:lang w:val="en-GB"/>
         </w:rPr>
         <w:drawing>
-          <wp:anchor distT="0" distB="0" distL="114300" distR="114300" simplePos="0" relativeHeight="251661312" behindDoc="1" locked="0" layoutInCell="1" allowOverlap="1" wp14:anchorId="70849C4D" wp14:editId="2EDB99F7">
+          <wp:anchor distT="0" distB="0" distL="114300" distR="114300" simplePos="0" relativeHeight="251665408" behindDoc="1" locked="0" layoutInCell="1" allowOverlap="1" wp14:anchorId="79C43BEC" wp14:editId="4442101E">
             <wp:simplePos x="0" y="0"/>
             <wp:positionH relativeFrom="margin">
-              <wp:align>left</wp:align>
+              <wp:align>center</wp:align>
             </wp:positionH>
             <wp:positionV relativeFrom="paragraph">
-              <wp:posOffset>2209165</wp:posOffset>
+              <wp:posOffset>3637915</wp:posOffset>
             </wp:positionV>
-            <wp:extent cx="5400675" cy="1657350"/>
-            <wp:effectExtent l="0" t="0" r="9525" b="0"/>
+            <wp:extent cx="4210050" cy="2531745"/>
+            <wp:effectExtent l="0" t="0" r="0" b="1905"/>
             <wp:wrapTight wrapText="bothSides">
               <wp:wrapPolygon edited="0">
                 <wp:start x="0" y="0"/>
-                <wp:lineTo x="0" y="21352"/>
-                <wp:lineTo x="21562" y="21352"/>
-                <wp:lineTo x="21562" y="0"/>
+                <wp:lineTo x="0" y="21454"/>
+                <wp:lineTo x="21502" y="21454"/>
+                <wp:lineTo x="21502" y="0"/>
                 <wp:lineTo x="0" y="0"/>
               </wp:wrapPolygon>
             </wp:wrapTight>
-            <wp:docPr id="4" name="Imagem 4"/>
+            <wp:docPr id="1" name="Imagem 1"/>
             <wp:cNvGraphicFramePr>
               <a:graphicFrameLocks xmlns:a="http://schemas.openxmlformats.org/drawingml/2006/main" noChangeAspect="1"/>
             </wp:cNvGraphicFramePr>
@@ -281,13 +347,13 @@
               <a:graphicData uri="http://schemas.openxmlformats.org/drawingml/2006/picture">
                 <pic:pic xmlns:pic="http://schemas.openxmlformats.org/drawingml/2006/picture">
                   <pic:nvPicPr>
-                    <pic:cNvPr id="0" name="Picture 2"/>
+                    <pic:cNvPr id="0" name="Picture 1"/>
                     <pic:cNvPicPr>
                       <a:picLocks noChangeAspect="1" noChangeArrowheads="1"/>
                     </pic:cNvPicPr>
                   </pic:nvPicPr>
                   <pic:blipFill>
-                    <a:blip r:embed="rId6">
+                    <a:blip r:embed="rId7">
                       <a:extLst>
                         <a:ext uri="{28A0092B-C50C-407E-A947-70E740481C1C}">
                           <a14:useLocalDpi xmlns:a14="http://schemas.microsoft.com/office/drawing/2010/main" val="0"/>
@@ -302,7 +368,7 @@
                   <pic:spPr bwMode="auto">
                     <a:xfrm>
                       <a:off x="0" y="0"/>
-                      <a:ext cx="5400675" cy="1657350"/>
+                      <a:ext cx="4210050" cy="2531745"/>
                     </a:xfrm>
                     <a:prstGeom prst="rect">
                       <a:avLst/>
@@ -520,7 +586,7 @@
                     </pic:cNvPicPr>
                   </pic:nvPicPr>
                   <pic:blipFill>
-                    <a:blip r:embed="rId7">
+                    <a:blip r:embed="rId8">
                       <a:extLst>
                         <a:ext uri="{28A0092B-C50C-407E-A947-70E740481C1C}">
                           <a14:useLocalDpi xmlns:a14="http://schemas.microsoft.com/office/drawing/2010/main" val="0"/>
@@ -881,15 +947,7 @@
           <w:szCs w:val="24"/>
           <w:lang w:val="en-GB"/>
         </w:rPr>
-        <w:t xml:space="preserve"> </w:t>
-      </w:r>
-      <w:r>
-        <w:rPr>
-          <w:sz w:val="24"/>
-          <w:szCs w:val="24"/>
-          <w:lang w:val="en-GB"/>
-        </w:rPr>
-        <w:t xml:space="preserve">(and the other types) </w:t>
+        <w:t xml:space="preserve"> (and the other types) </w:t>
       </w:r>
       <w:r>
         <w:rPr>
@@ -968,7 +1026,7 @@
                     </pic:cNvPicPr>
                   </pic:nvPicPr>
                   <pic:blipFill>
-                    <a:blip r:embed="rId8">
+                    <a:blip r:embed="rId9">
                       <a:extLst>
                         <a:ext uri="{28A0092B-C50C-407E-A947-70E740481C1C}">
                           <a14:useLocalDpi xmlns:a14="http://schemas.microsoft.com/office/drawing/2010/main" val="0"/>
@@ -1046,7 +1104,7 @@
                     </pic:cNvPicPr>
                   </pic:nvPicPr>
                   <pic:blipFill>
-                    <a:blip r:embed="rId9">
+                    <a:blip r:embed="rId10">
                       <a:extLst>
                         <a:ext uri="{28A0092B-C50C-407E-A947-70E740481C1C}">
                           <a14:useLocalDpi xmlns:a14="http://schemas.microsoft.com/office/drawing/2010/main" val="0"/>

</xml_diff>